<commit_message>
docs(FinalReport): add animation implementation report
</commit_message>
<xml_diff>
--- a/Final Report/AnimationImplementation.docx
+++ b/Final Report/AnimationImplementation.docx
@@ -2,7 +2,222 @@
 <file path=word/document.xml><?xml version="1.0" encoding="utf-8"?>
 <w:document xmlns:wpc="http://schemas.microsoft.com/office/word/2010/wordprocessingCanvas" xmlns:cx="http://schemas.microsoft.com/office/drawing/2014/chartex" xmlns:cx1="http://schemas.microsoft.com/office/drawing/2015/9/8/chartex" xmlns:cx2="http://schemas.microsoft.com/office/drawing/2015/10/21/chartex" xmlns:cx3="http://schemas.microsoft.com/office/drawing/2016/5/9/chartex" xmlns:cx4="http://schemas.microsoft.com/office/drawing/2016/5/10/chartex" xmlns:cx5="http://schemas.microsoft.com/office/drawing/2016/5/11/chartex" xmlns:cx6="http://schemas.microsoft.com/office/drawing/2016/5/12/chartex" xmlns:cx7="http://schemas.microsoft.com/office/drawing/2016/5/13/chartex" xmlns:cx8="http://schemas.microsoft.com/office/drawing/2016/5/14/chartex" xmlns:mc="http://schemas.openxmlformats.org/markup-compatibility/2006" xmlns:aink="http://schemas.microsoft.com/office/drawing/2016/ink" xmlns:am3d="http://schemas.microsoft.com/office/drawing/2017/model3d" xmlns:o="urn:schemas-microsoft-com:office:office" xmlns:r="http://schemas.openxmlformats.org/officeDocument/2006/relationships" xmlns:m="http://schemas.openxmlformats.org/officeDocument/2006/math" xmlns:v="urn:schemas-microsoft-com:vml" xmlns:wp14="http://schemas.microsoft.com/office/word/2010/wordprocessingDrawing" xmlns:wp="http://schemas.openxmlformats.org/drawingml/2006/wordprocessingDrawing" xmlns:w10="urn:schemas-microsoft-com:office:word" xmlns:w="http://schemas.openxmlformats.org/wordprocessingml/2006/main" xmlns:w14="http://schemas.microsoft.com/office/word/2010/wordml" xmlns:w15="http://schemas.microsoft.com/office/word/2012/wordml" xmlns:w16cex="http://schemas.microsoft.com/office/word/2018/wordml/cex" xmlns:w16cid="http://schemas.microsoft.com/office/word/2016/wordml/cid" xmlns:w16="http://schemas.microsoft.com/office/word/2018/wordml" xmlns:w16se="http://schemas.microsoft.com/office/word/2015/wordml/symex" xmlns:wpg="http://schemas.microsoft.com/office/word/2010/wordprocessingGroup" xmlns:wpi="http://schemas.microsoft.com/office/word/2010/wordprocessingInk" xmlns:wne="http://schemas.microsoft.com/office/word/2006/wordml" xmlns:wps="http://schemas.microsoft.com/office/word/2010/wordprocessingShape" mc:Ignorable="w14 w15 w16se w16cid w16 w16cex wp14">
   <w:body>
+    <w:p>
+      <w:r>
+        <w:t>S</w:t>
+      </w:r>
+      <w:r>
+        <w:rPr>
+          <w:rFonts w:hint="eastAsia"/>
+        </w:rPr>
+        <w:t>wap</w:t>
+      </w:r>
+      <w:r>
+        <w:t>A</w:t>
+      </w:r>
+      <w:r>
+        <w:rPr>
+          <w:rFonts w:hint="eastAsia"/>
+        </w:rPr>
+        <w:t>nimation</w:t>
+      </w:r>
+    </w:p>
+    <w:p>
+      <w:r>
+        <w:t>T</w:t>
+      </w:r>
+      <w:r>
+        <w:rPr>
+          <w:rFonts w:hint="eastAsia"/>
+        </w:rPr>
+        <w:t>h</w:t>
+      </w:r>
+      <w:r>
+        <w:t xml:space="preserve">e animation of sorting algorithms </w:t>
+      </w:r>
+      <w:r>
+        <w:t>is</w:t>
+      </w:r>
+      <w:r>
+        <w:t xml:space="preserve"> based on </w:t>
+      </w:r>
+      <w:r>
+        <w:t xml:space="preserve">a fundamental component called SwapAnimation. </w:t>
+      </w:r>
+      <w:r>
+        <w:t xml:space="preserve">It is used to animate array of number </w:t>
+      </w:r>
+      <w:r>
+        <w:t xml:space="preserve">to be bars with different height, which represents the value of each number. </w:t>
+      </w:r>
+      <w:r>
+        <w:t xml:space="preserve">When </w:t>
+      </w:r>
+      <w:r>
+        <w:t>some of the elements need to swap, this component provides a smooth animation</w:t>
+      </w:r>
+      <w:r>
+        <w:t xml:space="preserve"> to swap positions of elements. Additionally, </w:t>
+      </w:r>
+      <w:r>
+        <w:t xml:space="preserve">in order to visualise </w:t>
+      </w:r>
+      <w:r>
+        <w:t xml:space="preserve">the comparing, swapping, insertion and merging process </w:t>
+      </w:r>
+      <w:r>
+        <w:t>in a</w:t>
+      </w:r>
+      <w:r>
+        <w:t>n</w:t>
+      </w:r>
+      <w:r>
+        <w:t xml:space="preserve"> </w:t>
+      </w:r>
+      <w:r>
+        <w:t xml:space="preserve">intuitive way, colours </w:t>
+      </w:r>
+      <w:r>
+        <w:t>and y-axis</w:t>
+      </w:r>
+      <w:r>
+        <w:t xml:space="preserve"> value </w:t>
+      </w:r>
+      <w:r>
+        <w:t xml:space="preserve">of bars </w:t>
+      </w:r>
+      <w:r>
+        <w:t xml:space="preserve">can also be changed smoothly by this component. </w:t>
+      </w:r>
+      <w:r>
+        <w:t>To increase</w:t>
+      </w:r>
+      <w:r>
+        <w:t xml:space="preserve"> the degree of</w:t>
+      </w:r>
+      <w:r>
+        <w:t xml:space="preserve"> interaction with users</w:t>
+      </w:r>
+      <w:r>
+        <w:t xml:space="preserve"> and interest</w:t>
+      </w:r>
+      <w:r>
+        <w:t>, t</w:t>
+      </w:r>
+      <w:r>
+        <w:t xml:space="preserve">his component consists of </w:t>
+      </w:r>
+      <w:r>
+        <w:t>three</w:t>
+      </w:r>
+      <w:r>
+        <w:t xml:space="preserve"> </w:t>
+      </w:r>
+      <w:r>
+        <w:t>subparts, Animation</w:t>
+      </w:r>
+      <w:r>
+        <w:t xml:space="preserve">Control, </w:t>
+      </w:r>
+      <w:r>
+        <w:t>AnimationSlider and InputBar</w:t>
+      </w:r>
+      <w:r>
+        <w:t>, allowing users to control the animation</w:t>
+      </w:r>
+      <w:r>
+        <w:t xml:space="preserve"> and define </w:t>
+      </w:r>
+      <w:r>
+        <w:t>the array of numbers</w:t>
+      </w:r>
+      <w:r>
+        <w:t xml:space="preserve">. </w:t>
+      </w:r>
+    </w:p>
     <w:p/>
+    <w:p>
+      <w:r>
+        <w:t>AnimationControl</w:t>
+      </w:r>
+    </w:p>
+    <w:p>
+      <w:r>
+        <w:t xml:space="preserve">This component </w:t>
+      </w:r>
+      <w:r>
+        <w:t xml:space="preserve">contains five buttons which are reset, step backward, pay/pause, </w:t>
+      </w:r>
+      <w:r>
+        <w:t>step forward and speed.</w:t>
+      </w:r>
+    </w:p>
+    <w:p/>
+    <w:p>
+      <w:r>
+        <w:t>AnimationSlider</w:t>
+      </w:r>
+    </w:p>
+    <w:p>
+      <w:r>
+        <w:t xml:space="preserve">AnimationSlider is a progress bar with scales on it. Users can drag </w:t>
+      </w:r>
+      <w:r>
+        <w:t xml:space="preserve">the thumb on it </w:t>
+      </w:r>
+      <w:r>
+        <w:t xml:space="preserve">to go to </w:t>
+      </w:r>
+      <w:r>
+        <w:t>a specific frame</w:t>
+      </w:r>
+      <w:r>
+        <w:t xml:space="preserve"> of the whole animation.</w:t>
+      </w:r>
+    </w:p>
+    <w:p/>
+    <w:p>
+      <w:r>
+        <w:t>InputBar</w:t>
+      </w:r>
+    </w:p>
+    <w:p>
+      <w:pPr>
+        <w:rPr>
+          <w:rFonts w:hint="eastAsia"/>
+        </w:rPr>
+      </w:pPr>
+      <w:r>
+        <w:t xml:space="preserve">InputBar allows user to type in </w:t>
+      </w:r>
+      <w:r>
+        <w:t>numbers to create a self-defined array of bars</w:t>
+      </w:r>
+      <w:r>
+        <w:t xml:space="preserve"> for visualisation. This component has a functionality to </w:t>
+      </w:r>
+      <w:r>
+        <w:t xml:space="preserve">restrict the user input. </w:t>
+      </w:r>
+      <w:r>
+        <w:t>An e</w:t>
+      </w:r>
+      <w:r>
+        <w:t xml:space="preserve">rror message will be shown if users </w:t>
+      </w:r>
+      <w:r>
+        <w:t xml:space="preserve">tried to visualise </w:t>
+      </w:r>
+      <w:r>
+        <w:t>an array with large number or size</w:t>
+      </w:r>
+      <w:r>
+        <w:t xml:space="preserve"> or characters other than integers.</w:t>
+      </w:r>
+      <w:r>
+        <w:t xml:space="preserve"> A shuffle button is provided to shuffle the bars with random size and numbers.</w:t>
+      </w:r>
+    </w:p>
     <w:sectPr>
       <w:pgSz w:w="11906" w:h="16838"/>
       <w:pgMar w:top="1440" w:right="1800" w:bottom="1440" w:left="1800" w:header="851" w:footer="992" w:gutter="0"/>
@@ -186,6 +401,7 @@
     <w:lsdException w:name="HTML Sample" w:semiHidden="1" w:unhideWhenUsed="1"/>
     <w:lsdException w:name="HTML Typewriter" w:semiHidden="1" w:unhideWhenUsed="1"/>
     <w:lsdException w:name="HTML Variable" w:semiHidden="1" w:unhideWhenUsed="1"/>
+    <w:lsdException w:name="Normal Table" w:semiHidden="1" w:unhideWhenUsed="1"/>
     <w:lsdException w:name="annotation subject" w:semiHidden="1" w:unhideWhenUsed="1"/>
     <w:lsdException w:name="No List" w:semiHidden="1" w:unhideWhenUsed="1"/>
     <w:lsdException w:name="Outline List 1" w:semiHidden="1" w:unhideWhenUsed="1"/>
@@ -232,8 +448,10 @@
     <w:lsdException w:name="Table Subtle 2" w:semiHidden="1" w:unhideWhenUsed="1"/>
     <w:lsdException w:name="Table Web 1" w:semiHidden="1" w:unhideWhenUsed="1"/>
     <w:lsdException w:name="Table Web 2" w:semiHidden="1" w:unhideWhenUsed="1"/>
+    <w:lsdException w:name="Table Web 3" w:semiHidden="1" w:unhideWhenUsed="1"/>
     <w:lsdException w:name="Balloon Text" w:semiHidden="1" w:unhideWhenUsed="1"/>
     <w:lsdException w:name="Table Grid" w:uiPriority="39"/>
+    <w:lsdException w:name="Table Theme" w:semiHidden="1" w:unhideWhenUsed="1"/>
     <w:lsdException w:name="Placeholder Text" w:semiHidden="1"/>
     <w:lsdException w:name="No Spacing" w:uiPriority="1" w:qFormat="1"/>
     <w:lsdException w:name="Light Shading" w:uiPriority="60"/>

</xml_diff>